<commit_message>
add asmd logic req
</commit_message>
<xml_diff>
--- a/week2/test_plan_template.docx
+++ b/week2/test_plan_template.docx
@@ -16,7 +16,14 @@
           <w:sz w:val="28"/>
           <w:szCs w:val="28"/>
         </w:rPr>
-        <w:t>Logic Requirements Document</w:t>
+        <w:t xml:space="preserve">Template Test Plan </w:t>
+      </w:r>
+      <w:r>
+        <w:rPr>
+          <w:sz w:val="28"/>
+          <w:szCs w:val="28"/>
+        </w:rPr>
+        <w:t>Document</w:t>
       </w:r>
     </w:p>
     <w:p>
@@ -2615,17 +2622,10 @@
     </w:pPr>
     <w:r>
       <w:rPr/>
-      <w:t>X</w:t>
-      <w:tab/>
-      <w:tab/>
-      <w:tab/>
-      <w:tab/>
-      <w:tab/>
-      <w:tab/>
-      <w:tab/>
-      <w:tab/>
-      <w:tab/>
-      <w:tab/>
+      <w:t>TP_XXX</w:t>
+    </w:r>
+    <w:r>
+      <w:rPr/>
       <w:tab/>
       <w:t>Rev: 1.0</w:t>
     </w:r>

</xml_diff>